<commit_message>
updated coursework list for fall 2020
</commit_message>
<xml_diff>
--- a/files/resume.docx
+++ b/files/resume.docx
@@ -1,6 +1,6 @@
 
 <file path=word/document.xml><?xml version="1.0" encoding="utf-8"?>
-<w:document xmlns:wpc="http://schemas.microsoft.com/office/word/2010/wordprocessingCanvas" xmlns:cx="http://schemas.microsoft.com/office/drawing/2014/chartex" xmlns:cx1="http://schemas.microsoft.com/office/drawing/2015/9/8/chartex" xmlns:cx2="http://schemas.microsoft.com/office/drawing/2015/10/21/chartex" xmlns:cx3="http://schemas.microsoft.com/office/drawing/2016/5/9/chartex" xmlns:cx4="http://schemas.microsoft.com/office/drawing/2016/5/10/chartex" xmlns:cx5="http://schemas.microsoft.com/office/drawing/2016/5/11/chartex" xmlns:cx6="http://schemas.microsoft.com/office/drawing/2016/5/12/chartex" xmlns:cx7="http://schemas.microsoft.com/office/drawing/2016/5/13/chartex" xmlns:cx8="http://schemas.microsoft.com/office/drawing/2016/5/14/chartex" xmlns:mc="http://schemas.openxmlformats.org/markup-compatibility/2006" xmlns:aink="http://schemas.microsoft.com/office/drawing/2016/ink" xmlns:am3d="http://schemas.microsoft.com/office/drawing/2017/model3d" xmlns:o="urn:schemas-microsoft-com:office:office" xmlns:r="http://schemas.openxmlformats.org/officeDocument/2006/relationships" xmlns:m="http://schemas.openxmlformats.org/officeDocument/2006/math" xmlns:v="urn:schemas-microsoft-com:vml" xmlns:wp14="http://schemas.microsoft.com/office/word/2010/wordprocessingDrawing" xmlns:wp="http://schemas.openxmlformats.org/drawingml/2006/wordprocessingDrawing" xmlns:w10="urn:schemas-microsoft-com:office:word" xmlns:w="http://schemas.openxmlformats.org/wordprocessingml/2006/main" xmlns:w14="http://schemas.microsoft.com/office/word/2010/wordml" xmlns:w15="http://schemas.microsoft.com/office/word/2012/wordml" xmlns:w16cid="http://schemas.microsoft.com/office/word/2016/wordml/cid" xmlns:w16se="http://schemas.microsoft.com/office/word/2015/wordml/symex" xmlns:wpg="http://schemas.microsoft.com/office/word/2010/wordprocessingGroup" xmlns:wpi="http://schemas.microsoft.com/office/word/2010/wordprocessingInk" xmlns:wne="http://schemas.microsoft.com/office/word/2006/wordml" xmlns:wps="http://schemas.microsoft.com/office/word/2010/wordprocessingShape" mc:Ignorable="w14 w15 w16se w16cid wp14">
+<w:document xmlns:wpc="http://schemas.microsoft.com/office/word/2010/wordprocessingCanvas" xmlns:cx="http://schemas.microsoft.com/office/drawing/2014/chartex" xmlns:cx1="http://schemas.microsoft.com/office/drawing/2015/9/8/chartex" xmlns:cx2="http://schemas.microsoft.com/office/drawing/2015/10/21/chartex" xmlns:cx3="http://schemas.microsoft.com/office/drawing/2016/5/9/chartex" xmlns:cx4="http://schemas.microsoft.com/office/drawing/2016/5/10/chartex" xmlns:cx5="http://schemas.microsoft.com/office/drawing/2016/5/11/chartex" xmlns:cx6="http://schemas.microsoft.com/office/drawing/2016/5/12/chartex" xmlns:cx7="http://schemas.microsoft.com/office/drawing/2016/5/13/chartex" xmlns:cx8="http://schemas.microsoft.com/office/drawing/2016/5/14/chartex" xmlns:mc="http://schemas.openxmlformats.org/markup-compatibility/2006" xmlns:aink="http://schemas.microsoft.com/office/drawing/2016/ink" xmlns:am3d="http://schemas.microsoft.com/office/drawing/2017/model3d" xmlns:o="urn:schemas-microsoft-com:office:office" xmlns:r="http://schemas.openxmlformats.org/officeDocument/2006/relationships" xmlns:m="http://schemas.openxmlformats.org/officeDocument/2006/math" xmlns:v="urn:schemas-microsoft-com:vml" xmlns:wp14="http://schemas.microsoft.com/office/word/2010/wordprocessingDrawing" xmlns:wp="http://schemas.openxmlformats.org/drawingml/2006/wordprocessingDrawing" xmlns:w10="urn:schemas-microsoft-com:office:word" xmlns:w="http://schemas.openxmlformats.org/wordprocessingml/2006/main" xmlns:w14="http://schemas.microsoft.com/office/word/2010/wordml" xmlns:w15="http://schemas.microsoft.com/office/word/2012/wordml" xmlns:w16cex="http://schemas.microsoft.com/office/word/2018/wordml/cex" xmlns:w16cid="http://schemas.microsoft.com/office/word/2016/wordml/cid" xmlns:w16="http://schemas.microsoft.com/office/word/2018/wordml" xmlns:w16se="http://schemas.microsoft.com/office/word/2015/wordml/symex" xmlns:wpg="http://schemas.microsoft.com/office/word/2010/wordprocessingGroup" xmlns:wpi="http://schemas.microsoft.com/office/word/2010/wordprocessingInk" xmlns:wne="http://schemas.microsoft.com/office/word/2006/wordml" xmlns:wps="http://schemas.microsoft.com/office/word/2010/wordprocessingShape" mc:Ignorable="w14 w15 w16se w16cid w16 w16cex wp14">
   <w:body>
     <w:p>
       <w:pPr>
@@ -51,21 +51,7 @@
             <w:color w:val="1155CC"/>
             <w:u w:val="single" w:color="1155CC"/>
           </w:rPr>
-          <w:t>www.lin</w:t>
-        </w:r>
-        <w:r>
-          <w:rPr>
-            <w:color w:val="1155CC"/>
-            <w:u w:val="single" w:color="1155CC"/>
-          </w:rPr>
-          <w:t>k</w:t>
-        </w:r>
-        <w:r>
-          <w:rPr>
-            <w:color w:val="1155CC"/>
-            <w:u w:val="single" w:color="1155CC"/>
-          </w:rPr>
-          <w:t>edin.com/in/winnwang</w:t>
+          <w:t>www.linkedin.com/in/winnwang</w:t>
         </w:r>
       </w:hyperlink>
       <w:r>
@@ -190,10 +176,19 @@
       </w:r>
       <w:proofErr w:type="gramEnd"/>
       <w:r>
-        <w:t xml:space="preserve"> Software Tools &amp; Techniques Lab, Advanced Data Structures in C++, Components and Design Techniques for Digital </w:t>
-      </w:r>
-      <w:r>
-        <w:t>Systems, Digital Systems Laboratory</w:t>
+        <w:t xml:space="preserve"> </w:t>
+      </w:r>
+      <w:r>
+        <w:t>Software Engineering</w:t>
+      </w:r>
+      <w:r>
+        <w:t>,</w:t>
+      </w:r>
+      <w:r>
+        <w:t xml:space="preserve"> Design and Analysis of Algorithms,</w:t>
+      </w:r>
+      <w:r>
+        <w:t xml:space="preserve"> Advanced Data Structures in C++, Components and Design Techniques for Digital Systems, Digital Systems Laboratory</w:t>
       </w:r>
       <w:r>
         <w:rPr>
@@ -268,10 +263,7 @@
         <w:t>​</w:t>
       </w:r>
       <w:r>
-        <w:t>: Adv. Java: Sta</w:t>
-      </w:r>
-      <w:r>
-        <w:t xml:space="preserve">ndard Edition, Computer Architecture and Assembly Language, Software Engineering </w:t>
+        <w:t xml:space="preserve">: Adv. Java: Standard Edition, Computer Architecture and Assembly Language, Software Engineering </w:t>
       </w:r>
     </w:p>
     <w:p>
@@ -344,10 +336,7 @@
         <w:ind w:hanging="360"/>
       </w:pPr>
       <w:r>
-        <w:t>Participated in a four-day on</w:t>
-      </w:r>
-      <w:r>
-        <w:t xml:space="preserve">site experience, which included networking with current NASA engineers and competing in a 2-day robotics competition at the NASA Ames Research Center.  </w:t>
+        <w:t xml:space="preserve">Participated in a four-day onsite experience, which included networking with current NASA engineers and competing in a 2-day robotics competition at the NASA Ames Research Center.  </w:t>
       </w:r>
     </w:p>
     <w:p>
@@ -360,10 +349,7 @@
         <w:ind w:hanging="360"/>
       </w:pPr>
       <w:r>
-        <w:t>Worked alongside hardware engineers and designers to program a LEGO rover, using EV3 software, to use a</w:t>
-      </w:r>
-      <w:r>
-        <w:t xml:space="preserve"> color sensor to detect minerals on the surface and verbally identify the color. </w:t>
+        <w:t xml:space="preserve">Worked alongside hardware engineers and designers to program a LEGO rover, using EV3 software, to use a color sensor to detect minerals on the surface and verbally identify the color. </w:t>
       </w:r>
     </w:p>
     <w:p>
@@ -379,21 +365,7 @@
         <w:rPr>
           <w:i/>
         </w:rPr>
-        <w:t xml:space="preserve">Google </w:t>
-      </w:r>
-      <w:proofErr w:type="spellStart"/>
-      <w:r>
-        <w:rPr>
-          <w:i/>
-        </w:rPr>
-        <w:t>CodeU</w:t>
-      </w:r>
-      <w:proofErr w:type="spellEnd"/>
-      <w:r>
-        <w:rPr>
-          <w:i/>
-        </w:rPr>
-        <w:t xml:space="preserve"> </w:t>
+        <w:t xml:space="preserve">Google CodeU </w:t>
       </w:r>
       <w:r>
         <w:rPr>
@@ -512,10 +484,7 @@
         <w:ind w:hanging="360"/>
       </w:pPr>
       <w:r>
-        <w:t>Followed industry best prac</w:t>
-      </w:r>
-      <w:r>
-        <w:t xml:space="preserve">tices such as: contributing to open source software using Git and GitHub, conducting regular code reviews with/for teammates, extending an existing codebase, designing new components and interfaces and leading them to completion </w:t>
+        <w:t xml:space="preserve">Followed industry best practices such as: contributing to open source software using Git and GitHub, conducting regular code reviews with/for teammates, extending an existing codebase, designing new components and interfaces and leading them to completion </w:t>
       </w:r>
     </w:p>
     <w:p>
@@ -528,10 +497,7 @@
         <w:ind w:hanging="360"/>
       </w:pPr>
       <w:r>
-        <w:t>Implemented a feature to a</w:t>
-      </w:r>
-      <w:r>
-        <w:t xml:space="preserve">llow application users to edit their messages stored in Google Datastore by matching a message author’s UUID to the UUID of the current logged-in user </w:t>
+        <w:t xml:space="preserve">Implemented a feature to allow application users to edit their messages stored in Google Datastore by matching a message author’s UUID to the UUID of the current logged-in user </w:t>
       </w:r>
     </w:p>
     <w:p>
@@ -544,21 +510,12 @@
         <w:spacing w:after="60" w:line="259" w:lineRule="auto"/>
         <w:ind w:left="0" w:firstLine="0"/>
       </w:pPr>
-      <w:proofErr w:type="spellStart"/>
       <w:r>
         <w:rPr>
           <w:i/>
           <w:color w:val="222222"/>
         </w:rPr>
-        <w:t>MHacks</w:t>
-      </w:r>
-      <w:proofErr w:type="spellEnd"/>
-      <w:r>
-        <w:rPr>
-          <w:i/>
-          <w:color w:val="222222"/>
-        </w:rPr>
-        <w:t xml:space="preserve"> </w:t>
+        <w:t xml:space="preserve">MHacks </w:t>
       </w:r>
       <w:r>
         <w:rPr>
@@ -642,13 +599,7 @@
         <w:rPr>
           <w:color w:val="222222"/>
         </w:rPr>
-        <w:t>Programmed in Python, JavaScript,</w:t>
-      </w:r>
-      <w:r>
-        <w:rPr>
-          <w:color w:val="222222"/>
-        </w:rPr>
-        <w:t xml:space="preserve"> HTML, and CSS for the project. </w:t>
+        <w:t xml:space="preserve">Programmed in Python, JavaScript, HTML, and CSS for the project. </w:t>
       </w:r>
     </w:p>
     <w:p>
@@ -725,25 +676,17 @@
         </w:rPr>
         <w:t xml:space="preserve">Participated in an intensive programming institute learning web app, development in HTML, CSS, </w:t>
       </w:r>
-      <w:proofErr w:type="spellStart"/>
       <w:r>
         <w:rPr>
           <w:color w:val="222222"/>
         </w:rPr>
-        <w:t>Javascript</w:t>
-      </w:r>
-      <w:proofErr w:type="spellEnd"/>
+        <w:t>JavaScript</w:t>
+      </w:r>
       <w:r>
         <w:rPr>
           <w:color w:val="222222"/>
         </w:rPr>
-        <w:t>, Python and Google App Engine from Google enginee</w:t>
-      </w:r>
-      <w:r>
-        <w:rPr>
-          <w:color w:val="222222"/>
-        </w:rPr>
-        <w:t xml:space="preserve">rs.  </w:t>
+        <w:t xml:space="preserve">, Python and Google App Engine from Google engineers.  </w:t>
       </w:r>
     </w:p>
     <w:p>
@@ -853,10 +796,7 @@
         <w:ind w:hanging="360"/>
       </w:pPr>
       <w:r>
-        <w:t>Collaborated with other interns to design environmentally sustainable buildings with graphic design software, including 3ds Max, Fusion 360, Revit, SketchUp, and creating</w:t>
-      </w:r>
-      <w:r>
-        <w:t xml:space="preserve"> original 3D renderings </w:t>
+        <w:t xml:space="preserve">Collaborated with other interns to design environmentally sustainable buildings with graphic design software, including 3ds Max, Fusion 360, Revit, SketchUp, and creating original 3D renderings </w:t>
       </w:r>
     </w:p>
     <w:p>
@@ -903,19 +843,12 @@
         <w:rPr>
           <w:i/>
         </w:rPr>
-        <w:t>B</w:t>
+        <w:t xml:space="preserve">Bit-Byte </w:t>
       </w:r>
       <w:r>
         <w:rPr>
           <w:i/>
         </w:rPr>
-        <w:t xml:space="preserve">it-Byte </w:t>
-      </w:r>
-      <w:proofErr w:type="gramStart"/>
-      <w:r>
-        <w:rPr>
-          <w:i/>
-        </w:rPr>
         <w:t>Program,</w:t>
       </w:r>
       <w:r>
@@ -923,20 +856,7 @@
           <w:rFonts w:ascii="Gautami" w:eastAsia="Gautami" w:hAnsi="Gautami" w:cs="Gautami"/>
           <w:sz w:val="21"/>
         </w:rPr>
-        <w:t>​</w:t>
-      </w:r>
-      <w:proofErr w:type="gramEnd"/>
-      <w:r>
-        <w:rPr>
-          <w:b/>
-        </w:rPr>
-        <w:t xml:space="preserve"> </w:t>
-      </w:r>
-      <w:r>
-        <w:rPr>
-          <w:rFonts w:ascii="Gautami" w:eastAsia="Gautami" w:hAnsi="Gautami" w:cs="Gautami"/>
-        </w:rPr>
-        <w:t>​</w:t>
+        <w:t xml:space="preserve"> ​</w:t>
       </w:r>
       <w:r>
         <w:t>UCSD ACM</w:t>
@@ -981,10 +901,7 @@
         </w:numPr>
       </w:pPr>
       <w:r>
-        <w:t>Became a mentor (a Byte) for on</w:t>
-      </w:r>
-      <w:r>
-        <w:t xml:space="preserve">e sophomore (one Bit) studying Computer Science </w:t>
+        <w:t xml:space="preserve">Became a mentor (a Byte) for one sophomore (one Bit) studying Computer Science </w:t>
       </w:r>
     </w:p>
     <w:p>
@@ -1022,14 +939,7 @@
           <w:b/>
           <w:u w:val="single" w:color="000000"/>
         </w:rPr>
-        <w:t>A</w:t>
-      </w:r>
-      <w:r>
-        <w:rPr>
-          <w:b/>
-          <w:u w:val="single" w:color="000000"/>
-        </w:rPr>
-        <w:t>WARDS</w:t>
+        <w:t>AWARDS</w:t>
       </w:r>
       <w:r>
         <w:rPr>
@@ -1202,15 +1112,7 @@
         </w:numPr>
       </w:pPr>
       <w:r>
-        <w:t xml:space="preserve">“Best Use of Google Cloud Compute/Big Data Products” at </w:t>
-      </w:r>
-      <w:proofErr w:type="spellStart"/>
-      <w:r>
-        <w:t>MHacks</w:t>
-      </w:r>
-      <w:proofErr w:type="spellEnd"/>
-      <w:r>
-        <w:t xml:space="preserve"> X </w:t>
+        <w:t xml:space="preserve">“Best Use of Google Cloud Compute/Big Data Products” at MHacks X </w:t>
       </w:r>
       <w:r>
         <w:tab/>
@@ -1246,7 +1148,7 @@
 </file>
 
 <file path=word/numbering.xml><?xml version="1.0" encoding="utf-8"?>
-<w:numbering xmlns:wpc="http://schemas.microsoft.com/office/word/2010/wordprocessingCanvas" xmlns:cx="http://schemas.microsoft.com/office/drawing/2014/chartex" xmlns:cx1="http://schemas.microsoft.com/office/drawing/2015/9/8/chartex" xmlns:cx2="http://schemas.microsoft.com/office/drawing/2015/10/21/chartex" xmlns:cx3="http://schemas.microsoft.com/office/drawing/2016/5/9/chartex" xmlns:cx4="http://schemas.microsoft.com/office/drawing/2016/5/10/chartex" xmlns:cx5="http://schemas.microsoft.com/office/drawing/2016/5/11/chartex" xmlns:cx6="http://schemas.microsoft.com/office/drawing/2016/5/12/chartex" xmlns:cx7="http://schemas.microsoft.com/office/drawing/2016/5/13/chartex" xmlns:cx8="http://schemas.microsoft.com/office/drawing/2016/5/14/chartex" xmlns:mc="http://schemas.openxmlformats.org/markup-compatibility/2006" xmlns:aink="http://schemas.microsoft.com/office/drawing/2016/ink" xmlns:am3d="http://schemas.microsoft.com/office/drawing/2017/model3d" xmlns:o="urn:schemas-microsoft-com:office:office" xmlns:r="http://schemas.openxmlformats.org/officeDocument/2006/relationships" xmlns:m="http://schemas.openxmlformats.org/officeDocument/2006/math" xmlns:v="urn:schemas-microsoft-com:vml" xmlns:wp14="http://schemas.microsoft.com/office/word/2010/wordprocessingDrawing" xmlns:wp="http://schemas.openxmlformats.org/drawingml/2006/wordprocessingDrawing" xmlns:w10="urn:schemas-microsoft-com:office:word" xmlns:w="http://schemas.openxmlformats.org/wordprocessingml/2006/main" xmlns:w14="http://schemas.microsoft.com/office/word/2010/wordml" xmlns:w15="http://schemas.microsoft.com/office/word/2012/wordml" xmlns:w16cid="http://schemas.microsoft.com/office/word/2016/wordml/cid" xmlns:w16se="http://schemas.microsoft.com/office/word/2015/wordml/symex" xmlns:wpg="http://schemas.microsoft.com/office/word/2010/wordprocessingGroup" xmlns:wpi="http://schemas.microsoft.com/office/word/2010/wordprocessingInk" xmlns:wne="http://schemas.microsoft.com/office/word/2006/wordml" xmlns:wps="http://schemas.microsoft.com/office/word/2010/wordprocessingShape" mc:Ignorable="w14 w15 w16se w16cid wp14">
+<w:numbering xmlns:wpc="http://schemas.microsoft.com/office/word/2010/wordprocessingCanvas" xmlns:cx="http://schemas.microsoft.com/office/drawing/2014/chartex" xmlns:cx1="http://schemas.microsoft.com/office/drawing/2015/9/8/chartex" xmlns:cx2="http://schemas.microsoft.com/office/drawing/2015/10/21/chartex" xmlns:cx3="http://schemas.microsoft.com/office/drawing/2016/5/9/chartex" xmlns:cx4="http://schemas.microsoft.com/office/drawing/2016/5/10/chartex" xmlns:cx5="http://schemas.microsoft.com/office/drawing/2016/5/11/chartex" xmlns:cx6="http://schemas.microsoft.com/office/drawing/2016/5/12/chartex" xmlns:cx7="http://schemas.microsoft.com/office/drawing/2016/5/13/chartex" xmlns:cx8="http://schemas.microsoft.com/office/drawing/2016/5/14/chartex" xmlns:mc="http://schemas.openxmlformats.org/markup-compatibility/2006" xmlns:aink="http://schemas.microsoft.com/office/drawing/2016/ink" xmlns:am3d="http://schemas.microsoft.com/office/drawing/2017/model3d" xmlns:o="urn:schemas-microsoft-com:office:office" xmlns:r="http://schemas.openxmlformats.org/officeDocument/2006/relationships" xmlns:m="http://schemas.openxmlformats.org/officeDocument/2006/math" xmlns:v="urn:schemas-microsoft-com:vml" xmlns:wp14="http://schemas.microsoft.com/office/word/2010/wordprocessingDrawing" xmlns:wp="http://schemas.openxmlformats.org/drawingml/2006/wordprocessingDrawing" xmlns:w10="urn:schemas-microsoft-com:office:word" xmlns:w="http://schemas.openxmlformats.org/wordprocessingml/2006/main" xmlns:w14="http://schemas.microsoft.com/office/word/2010/wordml" xmlns:w15="http://schemas.microsoft.com/office/word/2012/wordml" xmlns:w16cex="http://schemas.microsoft.com/office/word/2018/wordml/cex" xmlns:w16cid="http://schemas.microsoft.com/office/word/2016/wordml/cid" xmlns:w16="http://schemas.microsoft.com/office/word/2018/wordml" xmlns:w16se="http://schemas.microsoft.com/office/word/2015/wordml/symex" xmlns:wpg="http://schemas.microsoft.com/office/word/2010/wordprocessingGroup" xmlns:wpi="http://schemas.microsoft.com/office/word/2010/wordprocessingInk" xmlns:wne="http://schemas.microsoft.com/office/word/2006/wordml" xmlns:wps="http://schemas.microsoft.com/office/word/2010/wordprocessingShape" mc:Ignorable="w14 w15 w16se w16cid w16 w16cex wp14">
   <w:abstractNum w:abstractNumId="0" w15:restartNumberingAfterBreak="0">
     <w:nsid w:val="1CF87ED3"/>
     <w:multiLevelType w:val="hybridMultilevel"/>
@@ -1946,7 +1848,7 @@
 </file>
 
 <file path=word/styles.xml><?xml version="1.0" encoding="utf-8"?>
-<w:styles xmlns:mc="http://schemas.openxmlformats.org/markup-compatibility/2006" xmlns:r="http://schemas.openxmlformats.org/officeDocument/2006/relationships" xmlns:w="http://schemas.openxmlformats.org/wordprocessingml/2006/main" xmlns:w14="http://schemas.microsoft.com/office/word/2010/wordml" xmlns:w15="http://schemas.microsoft.com/office/word/2012/wordml" xmlns:w16cid="http://schemas.microsoft.com/office/word/2016/wordml/cid" xmlns:w16se="http://schemas.microsoft.com/office/word/2015/wordml/symex" mc:Ignorable="w14 w15 w16se w16cid">
+<w:styles xmlns:mc="http://schemas.openxmlformats.org/markup-compatibility/2006" xmlns:r="http://schemas.openxmlformats.org/officeDocument/2006/relationships" xmlns:w="http://schemas.openxmlformats.org/wordprocessingml/2006/main" xmlns:w14="http://schemas.microsoft.com/office/word/2010/wordml" xmlns:w15="http://schemas.microsoft.com/office/word/2012/wordml" xmlns:w16cex="http://schemas.microsoft.com/office/word/2018/wordml/cex" xmlns:w16cid="http://schemas.microsoft.com/office/word/2016/wordml/cid" xmlns:w16="http://schemas.microsoft.com/office/word/2018/wordml" xmlns:w16se="http://schemas.microsoft.com/office/word/2015/wordml/symex" mc:Ignorable="w14 w15 w16se w16cid w16 w16cex">
   <w:docDefaults>
     <w:rPrDefault>
       <w:rPr>

</xml_diff>